<commit_message>
Update Documentação e Guias do Pacote CPC v1.1 Pt-Br.docx
</commit_message>
<xml_diff>
--- a/Documentation/Documentação e Guias do Pacote CPC v1.1 Pt-Br.docx
+++ b/Documentation/Documentação e Guias do Pacote CPC v1.1 Pt-Br.docx
@@ -4029,7 +4029,53 @@
           <w:szCs w:val="20"/>
           <w:lang w:val="pt-BR"/>
         </w:rPr>
-        <w:t>[Actions Menu]</w:t>
+        <w:t>[</w:t>
+      </w:r>
+      <w:r>
+        <w:rPr>
+          <w:b/>
+          <w:noProof/>
+          <w:color w:val="333333"/>
+          <w:sz w:val="20"/>
+          <w:szCs w:val="20"/>
+          <w:lang w:val="pt-BR"/>
+        </w:rPr>
+        <w:t>Menu</w:t>
+      </w:r>
+      <w:r>
+        <w:rPr>
+          <w:b/>
+          <w:noProof/>
+          <w:color w:val="333333"/>
+          <w:sz w:val="20"/>
+          <w:szCs w:val="20"/>
+          <w:lang w:val="pt-BR"/>
+        </w:rPr>
+        <w:t xml:space="preserve"> Açõ</w:t>
+      </w:r>
+      <w:bookmarkStart w:id="5" w:name="_GoBack"/>
+      <w:bookmarkEnd w:id="5"/>
+      <w:r>
+        <w:rPr>
+          <w:b/>
+          <w:noProof/>
+          <w:color w:val="333333"/>
+          <w:sz w:val="20"/>
+          <w:szCs w:val="20"/>
+          <w:lang w:val="pt-BR"/>
+        </w:rPr>
+        <w:t>es</w:t>
+      </w:r>
+      <w:r>
+        <w:rPr>
+          <w:b/>
+          <w:noProof/>
+          <w:color w:val="333333"/>
+          <w:sz w:val="20"/>
+          <w:szCs w:val="20"/>
+          <w:lang w:val="pt-BR"/>
+        </w:rPr>
+        <w:t>]</w:t>
       </w:r>
       <w:r>
         <w:rPr>
@@ -5710,7 +5756,7 @@
           <w:lang w:val="pt-BR"/>
         </w:rPr>
       </w:pPr>
-      <w:bookmarkStart w:id="5" w:name="_Toc17203039"/>
+      <w:bookmarkStart w:id="6" w:name="_Toc17203039"/>
       <w:r>
         <w:rPr>
           <w:b/>
@@ -5736,7 +5782,7 @@
         </w:rPr>
         <w:t>Utilização</w:t>
       </w:r>
-      <w:bookmarkEnd w:id="5"/>
+      <w:bookmarkEnd w:id="6"/>
     </w:p>
     <w:p>
       <w:pPr>
@@ -7220,7 +7266,7 @@
           <w:lang w:val="pt-BR"/>
         </w:rPr>
       </w:pPr>
-      <w:bookmarkStart w:id="6" w:name="_Toc17203040"/>
+      <w:bookmarkStart w:id="7" w:name="_Toc17203040"/>
       <w:r>
         <w:rPr>
           <w:b/>
@@ -7270,7 +7316,7 @@
         </w:rPr>
         <w:t>s</w:t>
       </w:r>
-      <w:bookmarkEnd w:id="6"/>
+      <w:bookmarkEnd w:id="7"/>
     </w:p>
     <w:p>
       <w:pPr>
@@ -8784,7 +8830,7 @@
           <w:lang w:val="pt-BR"/>
         </w:rPr>
       </w:pPr>
-      <w:bookmarkStart w:id="7" w:name="_Toc17203041"/>
+      <w:bookmarkStart w:id="8" w:name="_Toc17203041"/>
       <w:r>
         <w:rPr>
           <w:b/>
@@ -8798,7 +8844,7 @@
         <w:lastRenderedPageBreak/>
         <w:t>Elementos Criados</w:t>
       </w:r>
-      <w:bookmarkEnd w:id="7"/>
+      <w:bookmarkEnd w:id="8"/>
     </w:p>
     <w:p>
       <w:pPr>
@@ -10130,14 +10176,14 @@
               <w:rPr>
                 <w:sz w:val="20"/>
                 <w:szCs w:val="20"/>
-                <w:lang w:val="en-US"/>
+                <w:lang w:val="pt-BR"/>
               </w:rPr>
             </w:pPr>
             <w:r>
               <w:rPr>
                 <w:sz w:val="20"/>
                 <w:szCs w:val="20"/>
-                <w:lang w:val="en-US"/>
+                <w:lang w:val="pt-BR"/>
               </w:rPr>
               <w:t xml:space="preserve">CPC </w:t>
             </w:r>
@@ -10145,7 +10191,7 @@
               <w:rPr>
                 <w:sz w:val="20"/>
                 <w:szCs w:val="20"/>
-                <w:lang w:val="en-US"/>
+                <w:lang w:val="pt-BR"/>
               </w:rPr>
               <w:t>–</w:t>
             </w:r>
@@ -10153,7 +10199,7 @@
               <w:rPr>
                 <w:sz w:val="20"/>
                 <w:szCs w:val="20"/>
-                <w:lang w:val="en-US"/>
+                <w:lang w:val="pt-BR"/>
               </w:rPr>
               <w:t xml:space="preserve"> </w:t>
             </w:r>
@@ -10161,12 +10207,10 @@
               <w:rPr>
                 <w:sz w:val="20"/>
                 <w:szCs w:val="20"/>
-                <w:lang w:val="en-US"/>
+                <w:lang w:val="pt-BR"/>
               </w:rPr>
               <w:t>Calcular Pct Concluído – Sob Demanda</w:t>
             </w:r>
-            <w:bookmarkStart w:id="8" w:name="_GoBack"/>
-            <w:bookmarkEnd w:id="8"/>
           </w:p>
         </w:tc>
         <w:tc>
@@ -10186,6 +10230,7 @@
                 <w:lang w:val="en-US"/>
               </w:rPr>
             </w:pPr>
+            <w:proofErr w:type="spellStart"/>
             <w:r>
               <w:rPr>
                 <w:sz w:val="20"/>
@@ -10194,6 +10239,7 @@
               </w:rPr>
               <w:t>cpc_calc_on_demand</w:t>
             </w:r>
+            <w:proofErr w:type="spellEnd"/>
           </w:p>
         </w:tc>
         <w:tc>
@@ -11374,7 +11420,7 @@
         <w:noProof/>
         <w:color w:val="666666"/>
       </w:rPr>
-      <w:t>8</w:t>
+      <w:t>9</w:t>
     </w:r>
     <w:r>
       <w:rPr>

</xml_diff>